<commit_message>
Opdatering af Søren mailkorrespondance
</commit_message>
<xml_diff>
--- a/Bilag - diverse/Mailkorrespondance/Bilag 6 - Mailkorrespondance med Søren Pallesen.docx
+++ b/Bilag - diverse/Mailkorrespondance/Bilag 6 - Mailkorrespondance med Søren Pallesen.docx
@@ -9,8 +9,6 @@
       <w:r>
         <w:t>Bilag 6</w:t>
       </w:r>
-      <w:bookmarkStart w:id="0" w:name="_GoBack"/>
-      <w:bookmarkEnd w:id="0"/>
       <w:r>
         <w:t>: Mailkorrespondance med Søren</w:t>
       </w:r>
@@ -71,23 +69,7 @@
       </w:r>
       <w:r>
         <w:br/>
-        <w:t xml:space="preserve">Først og fremmest ser vi frem til at skulle indgå i et samarbejde med dig og dit firma </w:t>
-      </w:r>
-      <w:proofErr w:type="spellStart"/>
-      <w:r>
-        <w:t>Robotic</w:t>
-      </w:r>
-      <w:proofErr w:type="spellEnd"/>
-      <w:r>
-        <w:t xml:space="preserve"> </w:t>
-      </w:r>
-      <w:proofErr w:type="spellStart"/>
-      <w:r>
-        <w:t>Ultrasound</w:t>
-      </w:r>
-      <w:proofErr w:type="spellEnd"/>
-      <w:r>
-        <w:t xml:space="preserve"> ApS med udarbejdelsen af en MTV rapport.</w:t>
+        <w:t>Først og fremmest ser vi frem til at skulle indgå i et samarbejde med dig og dit firma Robotic Ultrasound ApS med udarbejdelsen af en MTV rapport.</w:t>
       </w:r>
       <w:r>
         <w:br/>
@@ -306,22 +288,14 @@
     </w:p>
     <w:p>
       <w:r>
-        <w:t xml:space="preserve">Hej </w:t>
-      </w:r>
-      <w:proofErr w:type="gramStart"/>
-      <w:r>
-        <w:t>Anne,</w:t>
-      </w:r>
-      <w:r>
-        <w:br/>
-      </w:r>
-      <w:r>
-        <w:br/>
-        <w:t>Det</w:t>
-      </w:r>
-      <w:proofErr w:type="gramEnd"/>
-      <w:r>
-        <w:t xml:space="preserve"> ser rigtig fornuftigt ud og giver rigtig god mening at sætte os sammen og tage den indledende snak om udarbejdelsen af projektet.</w:t>
+        <w:t>Hej Anne,</w:t>
+      </w:r>
+      <w:r>
+        <w:br/>
+      </w:r>
+      <w:r>
+        <w:br/>
+        <w:t>Det ser rigtig fornuftigt ud og giver rigtig god mening at sætte os sammen og tage den indledende snak om udarbejdelsen af projektet.</w:t>
       </w:r>
       <w:r>
         <w:rPr>
@@ -348,24 +322,15 @@
       </w:r>
       <w:r>
         <w:br/>
-        <w:t xml:space="preserve">Jeg ser frem til et spændende </w:t>
-      </w:r>
-      <w:proofErr w:type="gramStart"/>
-      <w:r>
-        <w:t>samarbejde!</w:t>
-      </w:r>
-      <w:r>
-        <w:br/>
-      </w:r>
-      <w:r>
-        <w:br/>
-      </w:r>
-      <w:proofErr w:type="spellStart"/>
-      <w:r>
+        <w:t>Jeg ser frem til et spændende samarbejde!</w:t>
+      </w:r>
+      <w:r>
+        <w:br/>
+      </w:r>
+      <w:r>
+        <w:br/>
         <w:t>Mvh</w:t>
       </w:r>
-      <w:proofErr w:type="spellEnd"/>
-      <w:proofErr w:type="gramEnd"/>
       <w:r>
         <w:br/>
         <w:t>Søren Pallesen</w:t>
@@ -428,22 +393,14 @@
     </w:p>
     <w:p>
       <w:r>
-        <w:t xml:space="preserve">Hej </w:t>
-      </w:r>
-      <w:proofErr w:type="gramStart"/>
-      <w:r>
-        <w:t>Søren,</w:t>
-      </w:r>
-      <w:r>
-        <w:br/>
-      </w:r>
-      <w:r>
-        <w:br/>
-        <w:t>Så</w:t>
-      </w:r>
-      <w:proofErr w:type="gramEnd"/>
-      <w:r>
-        <w:t xml:space="preserve"> lad os holde et møde på tirsdag d. 1/3 kl. 12.30.</w:t>
+        <w:t>Hej Søren,</w:t>
+      </w:r>
+      <w:r>
+        <w:br/>
+      </w:r>
+      <w:r>
+        <w:br/>
+        <w:t>Så lad os holde et møde på tirsdag d. 1/3 kl. 12.30.</w:t>
       </w:r>
       <w:r>
         <w:br/>
@@ -461,14 +418,7 @@
       </w:r>
       <w:r>
         <w:br/>
-      </w:r>
-      <w:proofErr w:type="spellStart"/>
-      <w:r>
-        <w:t>Mvh</w:t>
-      </w:r>
-      <w:proofErr w:type="spellEnd"/>
-      <w:r>
-        <w:t xml:space="preserve"> Anne Hoelgaard</w:t>
+        <w:t>Mvh Anne Hoelgaard</w:t>
       </w:r>
     </w:p>
     <w:p/>
@@ -521,50 +471,22 @@
     </w:p>
     <w:p>
       <w:r>
-        <w:t xml:space="preserve">Hej </w:t>
-      </w:r>
-      <w:proofErr w:type="gramStart"/>
-      <w:r>
-        <w:t>Anne,</w:t>
-      </w:r>
-      <w:r>
-        <w:br/>
-      </w:r>
-      <w:r>
-        <w:br/>
-        <w:t>Perfekt</w:t>
-      </w:r>
-      <w:proofErr w:type="gramEnd"/>
-      <w:r>
-        <w:t xml:space="preserve"> med tirsdag. Vi kan fint have mødet her på </w:t>
-      </w:r>
-      <w:proofErr w:type="spellStart"/>
-      <w:r>
-        <w:t>Navitas</w:t>
-      </w:r>
-      <w:proofErr w:type="spellEnd"/>
-      <w:r>
-        <w:t xml:space="preserve">, men </w:t>
-      </w:r>
-      <w:proofErr w:type="spellStart"/>
-      <w:r>
-        <w:t>hvsi</w:t>
-      </w:r>
-      <w:proofErr w:type="spellEnd"/>
-      <w:r>
-        <w:t xml:space="preserve"> det gør det lettere for Lene og Samuel så flytter vi det bare til Katrinebjerg.</w:t>
-      </w:r>
-      <w:r>
-        <w:br/>
-      </w:r>
-      <w:r>
-        <w:br/>
-      </w:r>
-      <w:proofErr w:type="spellStart"/>
-      <w:r>
+        <w:t>Hej Anne,</w:t>
+      </w:r>
+      <w:r>
+        <w:br/>
+      </w:r>
+      <w:r>
+        <w:br/>
+        <w:t>Perfekt med tirsdag. Vi kan fint have mødet her på Navitas, men hvsi det gør det lettere for Lene og Samuel så flytter vi det bare til Katrinebjerg.</w:t>
+      </w:r>
+      <w:r>
+        <w:br/>
+      </w:r>
+      <w:r>
+        <w:br/>
         <w:t>Mvh</w:t>
       </w:r>
-      <w:proofErr w:type="spellEnd"/>
       <w:r>
         <w:br/>
         <w:t>Søren</w:t>
@@ -653,78 +575,37 @@
           <w:lang w:eastAsia="da-DK"/>
         </w:rPr>
         <w:br/>
-        <w:t xml:space="preserve">Så lad os mødes på </w:t>
-      </w:r>
-      <w:proofErr w:type="spellStart"/>
-      <w:r>
-        <w:rPr>
-          <w:shd w:val="clear" w:color="auto" w:fill="auto"/>
-          <w:lang w:eastAsia="da-DK"/>
-        </w:rPr>
-        <w:t>Navitas</w:t>
-      </w:r>
-      <w:proofErr w:type="spellEnd"/>
-      <w:r>
-        <w:rPr>
-          <w:shd w:val="clear" w:color="auto" w:fill="auto"/>
-          <w:lang w:eastAsia="da-DK"/>
-        </w:rPr>
-        <w:t xml:space="preserve"> kl. 12.30.</w:t>
-      </w:r>
-    </w:p>
-    <w:p>
-      <w:pPr>
-        <w:rPr>
-          <w:shd w:val="clear" w:color="auto" w:fill="auto"/>
-          <w:lang w:eastAsia="da-DK"/>
-        </w:rPr>
-      </w:pPr>
-      <w:r>
-        <w:rPr>
-          <w:shd w:val="clear" w:color="auto" w:fill="auto"/>
-          <w:lang w:eastAsia="da-DK"/>
-        </w:rPr>
-        <w:t xml:space="preserve">Hvis du har et lokale nummer så skriv det, ellers står vi klar ved trappen i forhallen på </w:t>
-      </w:r>
-      <w:proofErr w:type="spellStart"/>
-      <w:r>
-        <w:rPr>
-          <w:shd w:val="clear" w:color="auto" w:fill="auto"/>
-          <w:lang w:eastAsia="da-DK"/>
-        </w:rPr>
-        <w:t>Navitas</w:t>
-      </w:r>
-      <w:proofErr w:type="spellEnd"/>
-      <w:r>
-        <w:rPr>
-          <w:shd w:val="clear" w:color="auto" w:fill="auto"/>
-          <w:lang w:eastAsia="da-DK"/>
-        </w:rPr>
-        <w:t>.</w:t>
-      </w:r>
-    </w:p>
-    <w:p>
-      <w:pPr>
-        <w:rPr>
-          <w:shd w:val="clear" w:color="auto" w:fill="auto"/>
-          <w:lang w:eastAsia="da-DK"/>
-        </w:rPr>
-      </w:pPr>
-      <w:proofErr w:type="spellStart"/>
-      <w:r>
-        <w:rPr>
-          <w:shd w:val="clear" w:color="auto" w:fill="auto"/>
-          <w:lang w:eastAsia="da-DK"/>
-        </w:rPr>
-        <w:t>Mvh</w:t>
-      </w:r>
-      <w:proofErr w:type="spellEnd"/>
-      <w:r>
-        <w:rPr>
-          <w:shd w:val="clear" w:color="auto" w:fill="auto"/>
-          <w:lang w:eastAsia="da-DK"/>
-        </w:rPr>
-        <w:t xml:space="preserve"> Anne Hoelgaard </w:t>
+        <w:t>Så lad os mødes på Navitas kl. 12.30.</w:t>
+      </w:r>
+    </w:p>
+    <w:p>
+      <w:pPr>
+        <w:rPr>
+          <w:shd w:val="clear" w:color="auto" w:fill="auto"/>
+          <w:lang w:eastAsia="da-DK"/>
+        </w:rPr>
+      </w:pPr>
+      <w:r>
+        <w:rPr>
+          <w:shd w:val="clear" w:color="auto" w:fill="auto"/>
+          <w:lang w:eastAsia="da-DK"/>
+        </w:rPr>
+        <w:t>Hvis du har et lokale nummer så skriv det, ellers står vi klar ved trappen i forhallen på Navitas.</w:t>
+      </w:r>
+    </w:p>
+    <w:p>
+      <w:pPr>
+        <w:rPr>
+          <w:shd w:val="clear" w:color="auto" w:fill="auto"/>
+          <w:lang w:eastAsia="da-DK"/>
+        </w:rPr>
+      </w:pPr>
+      <w:r>
+        <w:rPr>
+          <w:shd w:val="clear" w:color="auto" w:fill="auto"/>
+          <w:lang w:eastAsia="da-DK"/>
+        </w:rPr>
+        <w:t>Mvh Anne Hoelgaard </w:t>
       </w:r>
     </w:p>
     <w:p/>
@@ -805,21 +686,12 @@
           <w:lang w:eastAsia="da-DK"/>
         </w:rPr>
       </w:pPr>
-      <w:proofErr w:type="gramStart"/>
-      <w:r>
-        <w:rPr>
-          <w:shd w:val="clear" w:color="auto" w:fill="auto"/>
-          <w:lang w:eastAsia="da-DK"/>
-        </w:rPr>
-        <w:t>super</w:t>
-      </w:r>
-      <w:proofErr w:type="gramEnd"/>
-      <w:r>
-        <w:rPr>
-          <w:shd w:val="clear" w:color="auto" w:fill="auto"/>
-          <w:lang w:eastAsia="da-DK"/>
-        </w:rPr>
-        <w:t>. Jeg har booket et møde lokale til os. Jeg henter jeg ved trappen i forhallen kl 1230.</w:t>
+      <w:r>
+        <w:rPr>
+          <w:shd w:val="clear" w:color="auto" w:fill="auto"/>
+          <w:lang w:eastAsia="da-DK"/>
+        </w:rPr>
+        <w:t>super. Jeg har booket et møde lokale til os. Jeg henter jeg ved trappen i forhallen kl 1230.</w:t>
       </w:r>
     </w:p>
     <w:p>
@@ -929,71 +801,7 @@
           <w:shd w:val="clear" w:color="auto" w:fill="auto"/>
           <w:lang w:eastAsia="da-DK"/>
         </w:rPr>
-        <w:t xml:space="preserve">Jeg har en dreng der er plaget af hjernerystelse og jeg vil gerne være så meget som muligt hjemme </w:t>
-      </w:r>
-      <w:proofErr w:type="spellStart"/>
-      <w:r>
-        <w:rPr>
-          <w:shd w:val="clear" w:color="auto" w:fill="auto"/>
-          <w:lang w:eastAsia="da-DK"/>
-        </w:rPr>
-        <w:t>imorgen</w:t>
-      </w:r>
-      <w:proofErr w:type="spellEnd"/>
-      <w:r>
-        <w:rPr>
-          <w:shd w:val="clear" w:color="auto" w:fill="auto"/>
-          <w:lang w:eastAsia="da-DK"/>
-        </w:rPr>
-        <w:t xml:space="preserve">. Jeg tager derfor kun indtil vores møde </w:t>
-      </w:r>
-      <w:proofErr w:type="spellStart"/>
-      <w:r>
-        <w:rPr>
-          <w:shd w:val="clear" w:color="auto" w:fill="auto"/>
-          <w:lang w:eastAsia="da-DK"/>
-        </w:rPr>
-        <w:t>imorgen</w:t>
-      </w:r>
-      <w:proofErr w:type="spellEnd"/>
-      <w:r>
-        <w:rPr>
-          <w:shd w:val="clear" w:color="auto" w:fill="auto"/>
-          <w:lang w:eastAsia="da-DK"/>
-        </w:rPr>
-        <w:t xml:space="preserve">. Det vil derfor være lettere for mig at tage til Katrinebjerg </w:t>
-      </w:r>
-      <w:proofErr w:type="spellStart"/>
-      <w:r>
-        <w:rPr>
-          <w:shd w:val="clear" w:color="auto" w:fill="auto"/>
-          <w:lang w:eastAsia="da-DK"/>
-        </w:rPr>
-        <w:t>imorgen</w:t>
-      </w:r>
-      <w:proofErr w:type="spellEnd"/>
-      <w:r>
-        <w:rPr>
-          <w:shd w:val="clear" w:color="auto" w:fill="auto"/>
-          <w:lang w:eastAsia="da-DK"/>
-        </w:rPr>
-        <w:t xml:space="preserve">. Nu hvor I ikke skal transportere jer, hvordan vil det så kunne passe med at mødes kl 1215 </w:t>
-      </w:r>
-      <w:proofErr w:type="spellStart"/>
-      <w:r>
-        <w:rPr>
-          <w:shd w:val="clear" w:color="auto" w:fill="auto"/>
-          <w:lang w:eastAsia="da-DK"/>
-        </w:rPr>
-        <w:t>istedet</w:t>
-      </w:r>
-      <w:proofErr w:type="spellEnd"/>
-      <w:r>
-        <w:rPr>
-          <w:shd w:val="clear" w:color="auto" w:fill="auto"/>
-          <w:lang w:eastAsia="da-DK"/>
-        </w:rPr>
-        <w:t>?</w:t>
+        <w:t>Jeg har en dreng der er plaget af hjernerystelse og jeg vil gerne være så meget som muligt hjemme imorgen. Jeg tager derfor kun indtil vores møde imorgen. Det vil derfor være lettere for mig at tage til Katrinebjerg imorgen. Nu hvor I ikke skal transportere jer, hvordan vil det så kunne passe med at mødes kl 1215 istedet?</w:t>
       </w:r>
     </w:p>
     <w:p>
@@ -1026,7 +834,6 @@
           <w:lang w:eastAsia="da-DK"/>
         </w:rPr>
       </w:pPr>
-      <w:proofErr w:type="spellStart"/>
       <w:r>
         <w:rPr>
           <w:shd w:val="clear" w:color="auto" w:fill="auto"/>
@@ -1034,7 +841,6 @@
         </w:rPr>
         <w:t>Mvh</w:t>
       </w:r>
-      <w:proofErr w:type="spellEnd"/>
     </w:p>
     <w:p>
       <w:pPr>
@@ -1184,31 +990,7 @@
           <w:shd w:val="clear" w:color="auto" w:fill="auto"/>
           <w:lang w:eastAsia="da-DK"/>
         </w:rPr>
-        <w:t xml:space="preserve">Jeg skriver til Lene med det samme og hører ad. Men i sidste uge passede både </w:t>
-      </w:r>
-      <w:proofErr w:type="spellStart"/>
-      <w:r>
-        <w:rPr>
-          <w:rFonts w:ascii="Segoe UI" w:eastAsia="Times New Roman" w:hAnsi="Segoe UI"/>
-          <w:color w:val="212121"/>
-          <w:sz w:val="23"/>
-          <w:szCs w:val="23"/>
-          <w:shd w:val="clear" w:color="auto" w:fill="auto"/>
-          <w:lang w:eastAsia="da-DK"/>
-        </w:rPr>
-        <w:t>Navitas</w:t>
-      </w:r>
-      <w:proofErr w:type="spellEnd"/>
-      <w:r>
-        <w:rPr>
-          <w:rFonts w:ascii="Segoe UI" w:eastAsia="Times New Roman" w:hAnsi="Segoe UI"/>
-          <w:color w:val="212121"/>
-          <w:sz w:val="23"/>
-          <w:szCs w:val="23"/>
-          <w:shd w:val="clear" w:color="auto" w:fill="auto"/>
-          <w:lang w:eastAsia="da-DK"/>
-        </w:rPr>
-        <w:t xml:space="preserve"> og Katrinebjerg hende, så kunne ikke forestille mig andet end at det stadig gør det. </w:t>
+        <w:t>Jeg skriver til Lene med det samme og hører ad. Men i sidste uge passede både Navitas og Katrinebjerg hende, så kunne ikke forestille mig andet end at det stadig gør det. </w:t>
       </w:r>
       <w:r>
         <w:rPr>
@@ -1236,29 +1018,16 @@
           <w:lang w:eastAsia="da-DK"/>
         </w:rPr>
       </w:pPr>
-      <w:proofErr w:type="spellStart"/>
-      <w:r>
-        <w:rPr>
-          <w:rFonts w:ascii="Segoe UI" w:eastAsia="Times New Roman" w:hAnsi="Segoe UI"/>
-          <w:color w:val="212121"/>
-          <w:sz w:val="23"/>
-          <w:szCs w:val="23"/>
-          <w:shd w:val="clear" w:color="auto" w:fill="auto"/>
-          <w:lang w:eastAsia="da-DK"/>
-        </w:rPr>
-        <w:t>Mvh</w:t>
-      </w:r>
-      <w:proofErr w:type="spellEnd"/>
-      <w:r>
-        <w:rPr>
-          <w:rFonts w:ascii="Segoe UI" w:eastAsia="Times New Roman" w:hAnsi="Segoe UI"/>
-          <w:color w:val="212121"/>
-          <w:sz w:val="23"/>
-          <w:szCs w:val="23"/>
-          <w:shd w:val="clear" w:color="auto" w:fill="auto"/>
-          <w:lang w:eastAsia="da-DK"/>
-        </w:rPr>
-        <w:t>. Anne</w:t>
+      <w:r>
+        <w:rPr>
+          <w:rFonts w:ascii="Segoe UI" w:eastAsia="Times New Roman" w:hAnsi="Segoe UI"/>
+          <w:color w:val="212121"/>
+          <w:sz w:val="23"/>
+          <w:szCs w:val="23"/>
+          <w:shd w:val="clear" w:color="auto" w:fill="auto"/>
+          <w:lang w:eastAsia="da-DK"/>
+        </w:rPr>
+        <w:t>Mvh. Anne</w:t>
       </w:r>
     </w:p>
     <w:p/>
@@ -1558,29 +1327,16 @@
           <w:lang w:eastAsia="da-DK"/>
         </w:rPr>
       </w:pPr>
-      <w:proofErr w:type="spellStart"/>
-      <w:r>
-        <w:rPr>
-          <w:rFonts w:ascii="Segoe UI" w:eastAsia="Times New Roman" w:hAnsi="Segoe UI"/>
-          <w:color w:val="212121"/>
-          <w:sz w:val="23"/>
-          <w:szCs w:val="23"/>
-          <w:shd w:val="clear" w:color="auto" w:fill="auto"/>
-          <w:lang w:eastAsia="da-DK"/>
-        </w:rPr>
-        <w:t>Mvh</w:t>
-      </w:r>
-      <w:proofErr w:type="spellEnd"/>
-      <w:r>
-        <w:rPr>
-          <w:rFonts w:ascii="Segoe UI" w:eastAsia="Times New Roman" w:hAnsi="Segoe UI"/>
-          <w:color w:val="212121"/>
-          <w:sz w:val="23"/>
-          <w:szCs w:val="23"/>
-          <w:shd w:val="clear" w:color="auto" w:fill="auto"/>
-          <w:lang w:eastAsia="da-DK"/>
-        </w:rPr>
-        <w:t xml:space="preserve"> Anne </w:t>
+      <w:r>
+        <w:rPr>
+          <w:rFonts w:ascii="Segoe UI" w:eastAsia="Times New Roman" w:hAnsi="Segoe UI"/>
+          <w:color w:val="212121"/>
+          <w:sz w:val="23"/>
+          <w:szCs w:val="23"/>
+          <w:shd w:val="clear" w:color="auto" w:fill="auto"/>
+          <w:lang w:eastAsia="da-DK"/>
+        </w:rPr>
+        <w:t>Mvh Anne </w:t>
       </w:r>
     </w:p>
     <w:p/>
@@ -1756,494 +1512,244 @@
           <w:lang w:val="en-US" w:eastAsia="da-DK"/>
         </w:rPr>
       </w:pPr>
-      <w:proofErr w:type="spellStart"/>
-      <w:proofErr w:type="gramStart"/>
       <w:r>
         <w:rPr>
           <w:rFonts w:eastAsia="Times New Roman"/>
           <w:lang w:val="en-US" w:eastAsia="da-DK"/>
         </w:rPr>
-        <w:t>Vedlagte</w:t>
-      </w:r>
-      <w:proofErr w:type="spellEnd"/>
+        <w:t>Vedlagte filer: Ergonomirapport-scannerpersonale[1]-1.docm, ATT00001.htm</w:t>
+      </w:r>
       <w:r>
         <w:rPr>
           <w:rFonts w:eastAsia="Times New Roman"/>
           <w:lang w:val="en-US" w:eastAsia="da-DK"/>
         </w:rPr>
-        <w:t xml:space="preserve"> filer: </w:t>
-      </w:r>
-      <w:proofErr w:type="spellStart"/>
+        <w:t xml:space="preserve">, </w:t>
+      </w:r>
       <w:r>
         <w:rPr>
           <w:rFonts w:eastAsia="Times New Roman"/>
           <w:lang w:val="en-US" w:eastAsia="da-DK"/>
         </w:rPr>
-        <w:t>Ergonomirapport-scannerpersonale</w:t>
-      </w:r>
-      <w:proofErr w:type="spellEnd"/>
+        <w:t xml:space="preserve">Forebyg rap 449 u bilag.Hvidovre Hospitak.pdf, </w:t>
+      </w:r>
       <w:r>
         <w:rPr>
           <w:rFonts w:eastAsia="Times New Roman"/>
           <w:lang w:val="en-US" w:eastAsia="da-DK"/>
         </w:rPr>
-        <w:t>[1]-1.docm, ATT00001.htm</w:t>
+        <w:t>ATT00002.htm,</w:t>
       </w:r>
       <w:r>
         <w:rPr>
           <w:rFonts w:eastAsia="Times New Roman"/>
           <w:lang w:val="en-US" w:eastAsia="da-DK"/>
         </w:rPr>
-        <w:t xml:space="preserve">, </w:t>
-      </w:r>
-      <w:proofErr w:type="spellStart"/>
+        <w:t xml:space="preserve"> guidelines for reducing injuries to sonographerssonologists.pdf,</w:t>
+      </w:r>
       <w:r>
         <w:rPr>
           <w:rFonts w:eastAsia="Times New Roman"/>
           <w:lang w:val="en-US" w:eastAsia="da-DK"/>
         </w:rPr>
-        <w:t>Forebyg</w:t>
-      </w:r>
-      <w:proofErr w:type="spellEnd"/>
+        <w:t xml:space="preserve"> ATT00003.htm, </w:t>
+      </w:r>
       <w:r>
         <w:rPr>
           <w:rFonts w:eastAsia="Times New Roman"/>
           <w:lang w:val="en-US" w:eastAsia="da-DK"/>
         </w:rPr>
-        <w:t xml:space="preserve"> rap 449 u </w:t>
-      </w:r>
-      <w:proofErr w:type="spellStart"/>
+        <w:t xml:space="preserve">Rapport om bevægeapp gener ultralyd (2).pdf, </w:t>
+      </w:r>
       <w:r>
         <w:rPr>
           <w:rFonts w:eastAsia="Times New Roman"/>
           <w:lang w:val="en-US" w:eastAsia="da-DK"/>
         </w:rPr>
-        <w:t>bilag.Hvidovre</w:t>
-      </w:r>
-      <w:proofErr w:type="spellEnd"/>
+        <w:t xml:space="preserve">ATT00004.htm, </w:t>
+      </w:r>
       <w:r>
         <w:rPr>
           <w:rFonts w:eastAsia="Times New Roman"/>
           <w:lang w:val="en-US" w:eastAsia="da-DK"/>
         </w:rPr>
-        <w:t xml:space="preserve"> Hospitak.pdf, </w:t>
+        <w:t xml:space="preserve">baker – The Importance of an Ergonomic.pdf, </w:t>
       </w:r>
       <w:r>
         <w:rPr>
           <w:rFonts w:eastAsia="Times New Roman"/>
           <w:lang w:val="en-US" w:eastAsia="da-DK"/>
         </w:rPr>
-        <w:t>ATT00002.htm,</w:t>
+        <w:t xml:space="preserve">ATT00005.htm, </w:t>
       </w:r>
       <w:r>
         <w:rPr>
           <w:rFonts w:eastAsia="Times New Roman"/>
           <w:lang w:val="en-US" w:eastAsia="da-DK"/>
         </w:rPr>
-        <w:t xml:space="preserve"> guidelines for reducing injuries to sonographerssonologists.pdf,</w:t>
+        <w:t xml:space="preserve">baker, siemens – ergowhitepaper, ultrasound ergonomics.pdf, </w:t>
       </w:r>
       <w:r>
         <w:rPr>
           <w:rFonts w:eastAsia="Times New Roman"/>
           <w:lang w:val="en-US" w:eastAsia="da-DK"/>
         </w:rPr>
-        <w:t xml:space="preserve"> ATT00003.htm, </w:t>
+        <w:t xml:space="preserve">ATT00006.htm, </w:t>
       </w:r>
       <w:r>
         <w:rPr>
           <w:rFonts w:eastAsia="Times New Roman"/>
           <w:lang w:val="en-US" w:eastAsia="da-DK"/>
         </w:rPr>
-        <w:t xml:space="preserve">Rapport om </w:t>
-      </w:r>
-      <w:proofErr w:type="spellStart"/>
+        <w:t xml:space="preserve">bolton – UK Sonographers on the Prevention.pdf, </w:t>
+      </w:r>
       <w:r>
         <w:rPr>
           <w:rFonts w:eastAsia="Times New Roman"/>
           <w:lang w:val="en-US" w:eastAsia="da-DK"/>
         </w:rPr>
-        <w:t>bevægeapp</w:t>
-      </w:r>
-      <w:proofErr w:type="spellEnd"/>
+        <w:t xml:space="preserve">ATT00007.htm, </w:t>
+      </w:r>
       <w:r>
         <w:rPr>
           <w:rFonts w:eastAsia="Times New Roman"/>
           <w:lang w:val="en-US" w:eastAsia="da-DK"/>
         </w:rPr>
-        <w:t xml:space="preserve"> </w:t>
-      </w:r>
-      <w:proofErr w:type="spellStart"/>
+        <w:t xml:space="preserve">coffin – The use of a vertical arm support device to.pdf, </w:t>
+      </w:r>
       <w:r>
         <w:rPr>
           <w:rFonts w:eastAsia="Times New Roman"/>
           <w:lang w:val="en-US" w:eastAsia="da-DK"/>
         </w:rPr>
-        <w:t>gener</w:t>
-      </w:r>
-      <w:proofErr w:type="spellEnd"/>
+        <w:t xml:space="preserve">ATT00008.htm, </w:t>
+      </w:r>
       <w:r>
         <w:rPr>
           <w:rFonts w:eastAsia="Times New Roman"/>
           <w:lang w:val="en-US" w:eastAsia="da-DK"/>
         </w:rPr>
-        <w:t xml:space="preserve"> </w:t>
-      </w:r>
-      <w:proofErr w:type="spellStart"/>
+        <w:t xml:space="preserve">fisher – Occupational Therapy Intervention.pdf </w:t>
+      </w:r>
       <w:r>
         <w:rPr>
           <w:rFonts w:eastAsia="Times New Roman"/>
           <w:lang w:val="en-US" w:eastAsia="da-DK"/>
         </w:rPr>
-        <w:t>ultralyd</w:t>
-      </w:r>
-      <w:proofErr w:type="spellEnd"/>
+        <w:t xml:space="preserve">ATT00009.htm, </w:t>
+      </w:r>
       <w:r>
         <w:rPr>
           <w:rFonts w:eastAsia="Times New Roman"/>
           <w:lang w:val="en-US" w:eastAsia="da-DK"/>
         </w:rPr>
-        <w:t xml:space="preserve"> (2).pdf, </w:t>
+        <w:t xml:space="preserve">janga – Work-related repetitive strain injuries amongst practitioners.pdf, </w:t>
       </w:r>
       <w:r>
         <w:rPr>
           <w:rFonts w:eastAsia="Times New Roman"/>
           <w:lang w:val="en-US" w:eastAsia="da-DK"/>
         </w:rPr>
-        <w:t xml:space="preserve">ATT00004.htm, </w:t>
+        <w:t xml:space="preserve">ATT00010.htm, </w:t>
       </w:r>
       <w:r>
         <w:rPr>
           <w:rFonts w:eastAsia="Times New Roman"/>
           <w:lang w:val="en-US" w:eastAsia="da-DK"/>
         </w:rPr>
-        <w:t xml:space="preserve">baker – The Importance of an Ergonomic.pdf, </w:t>
+        <w:t xml:space="preserve">macdonald – Work-related musculoskeletal disorders in veterinary echocardiographers a cross-sectional study on prevalence.pdf, </w:t>
       </w:r>
       <w:r>
         <w:rPr>
           <w:rFonts w:eastAsia="Times New Roman"/>
           <w:lang w:val="en-US" w:eastAsia="da-DK"/>
         </w:rPr>
-        <w:t xml:space="preserve">ATT00005.htm, </w:t>
+        <w:t>ATT00011.htm,</w:t>
       </w:r>
       <w:r>
         <w:rPr>
           <w:rFonts w:eastAsia="Times New Roman"/>
           <w:lang w:val="en-US" w:eastAsia="da-DK"/>
         </w:rPr>
-        <w:t xml:space="preserve">baker, </w:t>
-      </w:r>
-      <w:proofErr w:type="spellStart"/>
+        <w:t xml:space="preserve"> Nyt Forskningsnetværk om Telemedicin.pdf,</w:t>
+      </w:r>
       <w:r>
         <w:rPr>
           <w:rFonts w:eastAsia="Times New Roman"/>
           <w:lang w:val="en-US" w:eastAsia="da-DK"/>
         </w:rPr>
-        <w:t>siemens</w:t>
-      </w:r>
-      <w:proofErr w:type="spellEnd"/>
+        <w:t xml:space="preserve"> ATT00012.htm, </w:t>
+      </w:r>
       <w:r>
         <w:rPr>
           <w:rFonts w:eastAsia="Times New Roman"/>
           <w:lang w:val="en-US" w:eastAsia="da-DK"/>
         </w:rPr>
-        <w:t xml:space="preserve"> – </w:t>
-      </w:r>
-      <w:proofErr w:type="spellStart"/>
+        <w:t xml:space="preserve">roll – analysis of occupational factors related to.pdf, </w:t>
+      </w:r>
       <w:r>
         <w:rPr>
           <w:rFonts w:eastAsia="Times New Roman"/>
           <w:lang w:val="en-US" w:eastAsia="da-DK"/>
         </w:rPr>
-        <w:t>ergowhitepaper</w:t>
-      </w:r>
-      <w:proofErr w:type="spellEnd"/>
+        <w:t xml:space="preserve">ATT00013.htm, </w:t>
+      </w:r>
       <w:r>
         <w:rPr>
           <w:rFonts w:eastAsia="Times New Roman"/>
           <w:lang w:val="en-US" w:eastAsia="da-DK"/>
         </w:rPr>
-        <w:t xml:space="preserve">, ultrasound ergonomics.pdf, </w:t>
+        <w:t xml:space="preserve">roll – Constribution of positioning to work-related.pdf, </w:t>
       </w:r>
       <w:r>
         <w:rPr>
           <w:rFonts w:eastAsia="Times New Roman"/>
           <w:lang w:val="en-US" w:eastAsia="da-DK"/>
         </w:rPr>
-        <w:t xml:space="preserve">ATT00006.htm, </w:t>
-      </w:r>
-      <w:proofErr w:type="spellStart"/>
+        <w:t xml:space="preserve">ATT00014.htm, </w:t>
+      </w:r>
       <w:r>
         <w:rPr>
           <w:rFonts w:eastAsia="Times New Roman"/>
           <w:lang w:val="en-US" w:eastAsia="da-DK"/>
         </w:rPr>
-        <w:t>bolton</w:t>
-      </w:r>
-      <w:proofErr w:type="spellEnd"/>
+        <w:t xml:space="preserve">sdms – Prevention of Work-Related.pdf, </w:t>
+      </w:r>
       <w:r>
         <w:rPr>
           <w:rFonts w:eastAsia="Times New Roman"/>
           <w:lang w:val="en-US" w:eastAsia="da-DK"/>
         </w:rPr>
-        <w:t xml:space="preserve"> – UK Sonographers on the Prevention.pdf, </w:t>
+        <w:t xml:space="preserve">ATT00015.htm, </w:t>
       </w:r>
       <w:r>
         <w:rPr>
           <w:rFonts w:eastAsia="Times New Roman"/>
           <w:lang w:val="en-US" w:eastAsia="da-DK"/>
         </w:rPr>
-        <w:t xml:space="preserve">ATT00007.htm, </w:t>
+        <w:t xml:space="preserve">siegal – Repetitive stress symptoms among radiology technologists.pdf, </w:t>
       </w:r>
       <w:r>
         <w:rPr>
           <w:rFonts w:eastAsia="Times New Roman"/>
           <w:lang w:val="en-US" w:eastAsia="da-DK"/>
         </w:rPr>
-        <w:t xml:space="preserve">coffin – The use of a vertical arm support device to.pdf, </w:t>
+        <w:t xml:space="preserve">ATT00016.htm, </w:t>
       </w:r>
       <w:r>
         <w:rPr>
           <w:rFonts w:eastAsia="Times New Roman"/>
           <w:lang w:val="en-US" w:eastAsia="da-DK"/>
         </w:rPr>
-        <w:t xml:space="preserve">ATT00008.htm, </w:t>
+        <w:t xml:space="preserve">tewari – A musculoskeletal disorder related to transesophageal echocardiography.pdf, </w:t>
       </w:r>
       <w:r>
         <w:rPr>
           <w:rFonts w:eastAsia="Times New Roman"/>
           <w:lang w:val="en-US" w:eastAsia="da-DK"/>
         </w:rPr>
-        <w:t xml:space="preserve">fisher – Occupational Therapy Intervention.pdf </w:t>
-      </w:r>
-      <w:r>
-        <w:rPr>
-          <w:rFonts w:eastAsia="Times New Roman"/>
-          <w:lang w:val="en-US" w:eastAsia="da-DK"/>
-        </w:rPr>
-        <w:t xml:space="preserve">ATT00009.htm, </w:t>
-      </w:r>
-      <w:proofErr w:type="spellStart"/>
-      <w:r>
-        <w:rPr>
-          <w:rFonts w:eastAsia="Times New Roman"/>
-          <w:lang w:val="en-US" w:eastAsia="da-DK"/>
-        </w:rPr>
-        <w:t>janga</w:t>
-      </w:r>
-      <w:proofErr w:type="spellEnd"/>
-      <w:r>
-        <w:rPr>
-          <w:rFonts w:eastAsia="Times New Roman"/>
-          <w:lang w:val="en-US" w:eastAsia="da-DK"/>
-        </w:rPr>
-        <w:t xml:space="preserve"> – Work-related repetitive strain injuries amongst practitioners.pdf, </w:t>
-      </w:r>
-      <w:r>
-        <w:rPr>
-          <w:rFonts w:eastAsia="Times New Roman"/>
-          <w:lang w:val="en-US" w:eastAsia="da-DK"/>
-        </w:rPr>
-        <w:t xml:space="preserve">ATT00010.htm, </w:t>
-      </w:r>
-      <w:proofErr w:type="spellStart"/>
-      <w:r>
-        <w:rPr>
-          <w:rFonts w:eastAsia="Times New Roman"/>
-          <w:lang w:val="en-US" w:eastAsia="da-DK"/>
-        </w:rPr>
-        <w:t>macdonald</w:t>
-      </w:r>
-      <w:proofErr w:type="spellEnd"/>
-      <w:r>
-        <w:rPr>
-          <w:rFonts w:eastAsia="Times New Roman"/>
-          <w:lang w:val="en-US" w:eastAsia="da-DK"/>
-        </w:rPr>
-        <w:t xml:space="preserve"> – Work-related musculoskeletal disorders in veterinary </w:t>
-      </w:r>
-      <w:proofErr w:type="spellStart"/>
-      <w:r>
-        <w:rPr>
-          <w:rFonts w:eastAsia="Times New Roman"/>
-          <w:lang w:val="en-US" w:eastAsia="da-DK"/>
-        </w:rPr>
-        <w:t>echocardiographers</w:t>
-      </w:r>
-      <w:proofErr w:type="spellEnd"/>
-      <w:r>
-        <w:rPr>
-          <w:rFonts w:eastAsia="Times New Roman"/>
-          <w:lang w:val="en-US" w:eastAsia="da-DK"/>
-        </w:rPr>
-        <w:t xml:space="preserve"> a cross-sectional study on prevalence.pdf, </w:t>
-      </w:r>
-      <w:r>
-        <w:rPr>
-          <w:rFonts w:eastAsia="Times New Roman"/>
-          <w:lang w:val="en-US" w:eastAsia="da-DK"/>
-        </w:rPr>
-        <w:t>ATT00011.htm,</w:t>
-      </w:r>
-      <w:r>
-        <w:rPr>
-          <w:rFonts w:eastAsia="Times New Roman"/>
-          <w:lang w:val="en-US" w:eastAsia="da-DK"/>
-        </w:rPr>
-        <w:t xml:space="preserve"> </w:t>
-      </w:r>
-      <w:proofErr w:type="spellStart"/>
-      <w:r>
-        <w:rPr>
-          <w:rFonts w:eastAsia="Times New Roman"/>
-          <w:lang w:val="en-US" w:eastAsia="da-DK"/>
-        </w:rPr>
-        <w:t>Nyt</w:t>
-      </w:r>
-      <w:proofErr w:type="spellEnd"/>
-      <w:r>
-        <w:rPr>
-          <w:rFonts w:eastAsia="Times New Roman"/>
-          <w:lang w:val="en-US" w:eastAsia="da-DK"/>
-        </w:rPr>
-        <w:t xml:space="preserve"> </w:t>
-      </w:r>
-      <w:proofErr w:type="spellStart"/>
-      <w:r>
-        <w:rPr>
-          <w:rFonts w:eastAsia="Times New Roman"/>
-          <w:lang w:val="en-US" w:eastAsia="da-DK"/>
-        </w:rPr>
-        <w:t>Forskningsnetværk</w:t>
-      </w:r>
-      <w:proofErr w:type="spellEnd"/>
-      <w:r>
-        <w:rPr>
-          <w:rFonts w:eastAsia="Times New Roman"/>
-          <w:lang w:val="en-US" w:eastAsia="da-DK"/>
-        </w:rPr>
-        <w:t xml:space="preserve"> om Telemedicin.pdf,</w:t>
-      </w:r>
-      <w:r>
-        <w:rPr>
-          <w:rFonts w:eastAsia="Times New Roman"/>
-          <w:lang w:val="en-US" w:eastAsia="da-DK"/>
-        </w:rPr>
-        <w:t xml:space="preserve"> ATT00012.htm, </w:t>
-      </w:r>
-      <w:r>
-        <w:rPr>
-          <w:rFonts w:eastAsia="Times New Roman"/>
-          <w:lang w:val="en-US" w:eastAsia="da-DK"/>
-        </w:rPr>
-        <w:t xml:space="preserve">roll – analysis of occupational factors related to.pdf, </w:t>
-      </w:r>
-      <w:r>
-        <w:rPr>
-          <w:rFonts w:eastAsia="Times New Roman"/>
-          <w:lang w:val="en-US" w:eastAsia="da-DK"/>
-        </w:rPr>
-        <w:t xml:space="preserve">ATT00013.htm, </w:t>
-      </w:r>
-      <w:r>
-        <w:rPr>
-          <w:rFonts w:eastAsia="Times New Roman"/>
-          <w:lang w:val="en-US" w:eastAsia="da-DK"/>
-        </w:rPr>
-        <w:t xml:space="preserve">roll – </w:t>
-      </w:r>
-      <w:proofErr w:type="spellStart"/>
-      <w:r>
-        <w:rPr>
-          <w:rFonts w:eastAsia="Times New Roman"/>
-          <w:lang w:val="en-US" w:eastAsia="da-DK"/>
-        </w:rPr>
-        <w:t>Constribution</w:t>
-      </w:r>
-      <w:proofErr w:type="spellEnd"/>
-      <w:r>
-        <w:rPr>
-          <w:rFonts w:eastAsia="Times New Roman"/>
-          <w:lang w:val="en-US" w:eastAsia="da-DK"/>
-        </w:rPr>
-        <w:t xml:space="preserve"> of positioning to work-related.pdf, </w:t>
-      </w:r>
-      <w:r>
-        <w:rPr>
-          <w:rFonts w:eastAsia="Times New Roman"/>
-          <w:lang w:val="en-US" w:eastAsia="da-DK"/>
-        </w:rPr>
-        <w:t xml:space="preserve">ATT00014.htm, </w:t>
-      </w:r>
-      <w:proofErr w:type="spellStart"/>
-      <w:r>
-        <w:rPr>
-          <w:rFonts w:eastAsia="Times New Roman"/>
-          <w:lang w:val="en-US" w:eastAsia="da-DK"/>
-        </w:rPr>
-        <w:t>sdms</w:t>
-      </w:r>
-      <w:proofErr w:type="spellEnd"/>
-      <w:r>
-        <w:rPr>
-          <w:rFonts w:eastAsia="Times New Roman"/>
-          <w:lang w:val="en-US" w:eastAsia="da-DK"/>
-        </w:rPr>
-        <w:t xml:space="preserve"> – Prevention of Work-Related.pdf, </w:t>
-      </w:r>
-      <w:r>
-        <w:rPr>
-          <w:rFonts w:eastAsia="Times New Roman"/>
-          <w:lang w:val="en-US" w:eastAsia="da-DK"/>
-        </w:rPr>
-        <w:t xml:space="preserve">ATT00015.htm, </w:t>
-      </w:r>
-      <w:proofErr w:type="spellStart"/>
-      <w:r>
-        <w:rPr>
-          <w:rFonts w:eastAsia="Times New Roman"/>
-          <w:lang w:val="en-US" w:eastAsia="da-DK"/>
-        </w:rPr>
-        <w:t>siegal</w:t>
-      </w:r>
-      <w:proofErr w:type="spellEnd"/>
-      <w:r>
-        <w:rPr>
-          <w:rFonts w:eastAsia="Times New Roman"/>
-          <w:lang w:val="en-US" w:eastAsia="da-DK"/>
-        </w:rPr>
-        <w:t xml:space="preserve"> – Repetitive stress symptoms among radiology technologists.pdf, </w:t>
-      </w:r>
-      <w:r>
-        <w:rPr>
-          <w:rFonts w:eastAsia="Times New Roman"/>
-          <w:lang w:val="en-US" w:eastAsia="da-DK"/>
-        </w:rPr>
-        <w:t xml:space="preserve">ATT00016.htm, </w:t>
-      </w:r>
-      <w:proofErr w:type="spellStart"/>
-      <w:r>
-        <w:rPr>
-          <w:rFonts w:eastAsia="Times New Roman"/>
-          <w:lang w:val="en-US" w:eastAsia="da-DK"/>
-        </w:rPr>
-        <w:t>tewari</w:t>
-      </w:r>
-      <w:proofErr w:type="spellEnd"/>
-      <w:r>
-        <w:rPr>
-          <w:rFonts w:eastAsia="Times New Roman"/>
-          <w:lang w:val="en-US" w:eastAsia="da-DK"/>
-        </w:rPr>
-        <w:t xml:space="preserve"> – A musculoskeletal disorder related to transesophageal echocardiography.pdf, </w:t>
-      </w:r>
-      <w:r>
-        <w:rPr>
-          <w:rFonts w:eastAsia="Times New Roman"/>
-          <w:lang w:val="en-US" w:eastAsia="da-DK"/>
-        </w:rPr>
         <w:t>ATT00017.htm</w:t>
       </w:r>
-      <w:proofErr w:type="gramEnd"/>
     </w:p>
     <w:p>
       <w:pPr>
@@ -2355,19 +1861,19 @@
           <w:shd w:val="clear" w:color="auto" w:fill="auto"/>
           <w:lang w:eastAsia="da-DK"/>
         </w:rPr>
-        <w:t xml:space="preserve">Vi er </w:t>
-      </w:r>
-      <w:proofErr w:type="spellStart"/>
-      <w:r>
+        <w:t>Vi er igang med at tage kontakt til Skejby sygehus (Annette Arnbjørn). Vi vil i denne forbindelse høre om du vil sende den video du viste os under mødet, som viser systemet.</w:t>
+      </w:r>
+    </w:p>
+    <w:p>
+      <w:pPr>
+        <w:spacing w:after="0" w:line="240" w:lineRule="auto"/>
         <w:rPr>
           <w:rFonts w:ascii="Calibri" w:eastAsia="Times New Roman" w:hAnsi="Calibri" w:cs="Times New Roman"/>
           <w:color w:val="000000"/>
           <w:shd w:val="clear" w:color="auto" w:fill="auto"/>
           <w:lang w:eastAsia="da-DK"/>
         </w:rPr>
-        <w:t>igang</w:t>
-      </w:r>
-      <w:proofErr w:type="spellEnd"/>
+      </w:pPr>
       <w:r>
         <w:rPr>
           <w:rFonts w:ascii="Calibri" w:eastAsia="Times New Roman" w:hAnsi="Calibri" w:cs="Times New Roman"/>
@@ -2375,7 +1881,7 @@
           <w:shd w:val="clear" w:color="auto" w:fill="auto"/>
           <w:lang w:eastAsia="da-DK"/>
         </w:rPr>
-        <w:t xml:space="preserve"> med at tage kontakt til Skejby sygehus (Annette Arnbjørn). Vi vil i denne forbindelse høre om du vil sende den video du viste os under mødet, som viser systemet.</w:t>
+        <w:t>Videoen vil vi vedhæfte mailen, sådan at hun får et større kendskab til, hvad vi arbejder med inden og dermed får en forforståelse.</w:t>
       </w:r>
     </w:p>
     <w:p>
@@ -2388,56 +1894,25 @@
           <w:lang w:eastAsia="da-DK"/>
         </w:rPr>
       </w:pPr>
-      <w:r>
+    </w:p>
+    <w:p>
+      <w:pPr>
+        <w:spacing w:after="0" w:line="240" w:lineRule="auto"/>
         <w:rPr>
           <w:rFonts w:ascii="Calibri" w:eastAsia="Times New Roman" w:hAnsi="Calibri" w:cs="Times New Roman"/>
           <w:color w:val="000000"/>
           <w:shd w:val="clear" w:color="auto" w:fill="auto"/>
           <w:lang w:eastAsia="da-DK"/>
         </w:rPr>
-        <w:t>Videoen vil vi vedhæfte mailen, sådan at hun får et større kendskab til, hvad vi arbejder med inden og dermed får en forforståelse.</w:t>
-      </w:r>
-    </w:p>
-    <w:p>
-      <w:pPr>
-        <w:spacing w:after="0" w:line="240" w:lineRule="auto"/>
+      </w:pPr>
+      <w:r>
         <w:rPr>
           <w:rFonts w:ascii="Calibri" w:eastAsia="Times New Roman" w:hAnsi="Calibri" w:cs="Times New Roman"/>
           <w:color w:val="000000"/>
           <w:shd w:val="clear" w:color="auto" w:fill="auto"/>
           <w:lang w:eastAsia="da-DK"/>
         </w:rPr>
-      </w:pPr>
-    </w:p>
-    <w:p>
-      <w:pPr>
-        <w:spacing w:after="0" w:line="240" w:lineRule="auto"/>
-        <w:rPr>
-          <w:rFonts w:ascii="Calibri" w:eastAsia="Times New Roman" w:hAnsi="Calibri" w:cs="Times New Roman"/>
-          <w:color w:val="000000"/>
-          <w:shd w:val="clear" w:color="auto" w:fill="auto"/>
-          <w:lang w:eastAsia="da-DK"/>
-        </w:rPr>
-      </w:pPr>
-      <w:proofErr w:type="spellStart"/>
-      <w:r>
-        <w:rPr>
-          <w:rFonts w:ascii="Calibri" w:eastAsia="Times New Roman" w:hAnsi="Calibri" w:cs="Times New Roman"/>
-          <w:color w:val="000000"/>
-          <w:shd w:val="clear" w:color="auto" w:fill="auto"/>
-          <w:lang w:eastAsia="da-DK"/>
-        </w:rPr>
-        <w:t>Mvh</w:t>
-      </w:r>
-      <w:proofErr w:type="spellEnd"/>
-      <w:r>
-        <w:rPr>
-          <w:rFonts w:ascii="Calibri" w:eastAsia="Times New Roman" w:hAnsi="Calibri" w:cs="Times New Roman"/>
-          <w:color w:val="000000"/>
-          <w:shd w:val="clear" w:color="auto" w:fill="auto"/>
-          <w:lang w:eastAsia="da-DK"/>
-        </w:rPr>
-        <w:t>. Ida Skovbjerg</w:t>
+        <w:t>Mvh. Ida Skovbjerg</w:t>
       </w:r>
     </w:p>
     <w:p>
@@ -2712,25 +2187,26 @@
           <w:color w:val="000000"/>
           <w:lang w:eastAsia="da-DK"/>
         </w:rPr>
-        <w:t xml:space="preserve">Herunder hvilken robot skal bruges til styringen af </w:t>
-      </w:r>
-      <w:proofErr w:type="spellStart"/>
-      <w:r>
+        <w:t>Herunder hvilken robot skal bruges til styringen af proben?</w:t>
+      </w:r>
+    </w:p>
+    <w:p>
+      <w:pPr>
+        <w:shd w:val="clear" w:color="auto" w:fill="FFFFFF"/>
+        <w:spacing w:after="0" w:line="240" w:lineRule="auto"/>
         <w:rPr>
           <w:rFonts w:ascii="Calibri" w:eastAsia="Times New Roman" w:hAnsi="Calibri"/>
           <w:color w:val="000000"/>
           <w:lang w:eastAsia="da-DK"/>
         </w:rPr>
-        <w:t>proben</w:t>
-      </w:r>
-      <w:proofErr w:type="spellEnd"/>
+      </w:pPr>
       <w:r>
         <w:rPr>
           <w:rFonts w:ascii="Calibri" w:eastAsia="Times New Roman" w:hAnsi="Calibri"/>
           <w:color w:val="000000"/>
           <w:lang w:eastAsia="da-DK"/>
         </w:rPr>
-        <w:t>?</w:t>
+        <w:t>Hvilke(n) samarbejdspartnere bruges til udviklingen af robotarmen?</w:t>
       </w:r>
     </w:p>
     <w:p>
@@ -2743,13 +2219,24 @@
           <w:lang w:eastAsia="da-DK"/>
         </w:rPr>
       </w:pPr>
-      <w:r>
+    </w:p>
+    <w:p>
+      <w:pPr>
+        <w:shd w:val="clear" w:color="auto" w:fill="FFFFFF"/>
+        <w:spacing w:after="0" w:line="240" w:lineRule="auto"/>
         <w:rPr>
           <w:rFonts w:ascii="Calibri" w:eastAsia="Times New Roman" w:hAnsi="Calibri"/>
           <w:color w:val="000000"/>
           <w:lang w:eastAsia="da-DK"/>
         </w:rPr>
-        <w:t>Hvilke(n) samarbejdspartnere bruges til udviklingen af robotarmen?</w:t>
+      </w:pPr>
+      <w:r>
+        <w:rPr>
+          <w:rFonts w:ascii="Calibri" w:eastAsia="Times New Roman" w:hAnsi="Calibri"/>
+          <w:color w:val="000000"/>
+          <w:lang w:eastAsia="da-DK"/>
+        </w:rPr>
+        <w:t>Hvilken producent står bag joysticket? </w:t>
       </w:r>
     </w:p>
     <w:p>
@@ -2779,7 +2266,7 @@
           <w:color w:val="000000"/>
           <w:lang w:eastAsia="da-DK"/>
         </w:rPr>
-        <w:t>Hvilken producent står bag joysticket? </w:t>
+        <w:t>Hvad kommer produktet til at indeholde af software og hardware? Er det en pakkeløsning, som skal erstatte det nuværende system, eller skal robotarmen implementeres i det fungerende system, som en add-on løsning? </w:t>
       </w:r>
     </w:p>
     <w:p>
@@ -2809,95 +2296,37 @@
           <w:color w:val="000000"/>
           <w:lang w:eastAsia="da-DK"/>
         </w:rPr>
-        <w:t xml:space="preserve">Hvad kommer produktet til at indeholde af software og hardware? Er det en pakkeløsning, som skal erstatte det nuværende system, eller skal robotarmen implementeres i det fungerende system, som en </w:t>
-      </w:r>
-      <w:proofErr w:type="spellStart"/>
-      <w:r>
+        <w:t>Er den endelige salgspris blevet bestemt?</w:t>
+      </w:r>
+    </w:p>
+    <w:p>
+      <w:pPr>
+        <w:shd w:val="clear" w:color="auto" w:fill="FFFFFF"/>
+        <w:spacing w:after="0" w:line="240" w:lineRule="auto"/>
         <w:rPr>
           <w:rFonts w:ascii="Calibri" w:eastAsia="Times New Roman" w:hAnsi="Calibri"/>
           <w:color w:val="000000"/>
           <w:lang w:eastAsia="da-DK"/>
         </w:rPr>
-        <w:t>add-on</w:t>
-      </w:r>
-      <w:proofErr w:type="spellEnd"/>
-      <w:r>
+      </w:pPr>
+    </w:p>
+    <w:p>
+      <w:pPr>
+        <w:shd w:val="clear" w:color="auto" w:fill="FFFFFF"/>
+        <w:spacing w:after="0" w:line="240" w:lineRule="auto"/>
         <w:rPr>
           <w:rFonts w:ascii="Calibri" w:eastAsia="Times New Roman" w:hAnsi="Calibri"/>
           <w:color w:val="000000"/>
           <w:lang w:eastAsia="da-DK"/>
         </w:rPr>
-        <w:t xml:space="preserve"> løsning? </w:t>
-      </w:r>
-    </w:p>
-    <w:p>
-      <w:pPr>
-        <w:shd w:val="clear" w:color="auto" w:fill="FFFFFF"/>
-        <w:spacing w:after="0" w:line="240" w:lineRule="auto"/>
+      </w:pPr>
+      <w:r>
         <w:rPr>
           <w:rFonts w:ascii="Calibri" w:eastAsia="Times New Roman" w:hAnsi="Calibri"/>
           <w:color w:val="000000"/>
           <w:lang w:eastAsia="da-DK"/>
         </w:rPr>
-      </w:pPr>
-    </w:p>
-    <w:p>
-      <w:pPr>
-        <w:shd w:val="clear" w:color="auto" w:fill="FFFFFF"/>
-        <w:spacing w:after="0" w:line="240" w:lineRule="auto"/>
-        <w:rPr>
-          <w:rFonts w:ascii="Calibri" w:eastAsia="Times New Roman" w:hAnsi="Calibri"/>
-          <w:color w:val="000000"/>
-          <w:lang w:eastAsia="da-DK"/>
-        </w:rPr>
-      </w:pPr>
-      <w:r>
-        <w:rPr>
-          <w:rFonts w:ascii="Calibri" w:eastAsia="Times New Roman" w:hAnsi="Calibri"/>
-          <w:color w:val="000000"/>
-          <w:lang w:eastAsia="da-DK"/>
-        </w:rPr>
-        <w:t>Er den endelige salgspris blevet bestemt?</w:t>
-      </w:r>
-    </w:p>
-    <w:p>
-      <w:pPr>
-        <w:shd w:val="clear" w:color="auto" w:fill="FFFFFF"/>
-        <w:spacing w:after="0" w:line="240" w:lineRule="auto"/>
-        <w:rPr>
-          <w:rFonts w:ascii="Calibri" w:eastAsia="Times New Roman" w:hAnsi="Calibri"/>
-          <w:color w:val="000000"/>
-          <w:lang w:eastAsia="da-DK"/>
-        </w:rPr>
-      </w:pPr>
-    </w:p>
-    <w:p>
-      <w:pPr>
-        <w:shd w:val="clear" w:color="auto" w:fill="FFFFFF"/>
-        <w:spacing w:after="0" w:line="240" w:lineRule="auto"/>
-        <w:rPr>
-          <w:rFonts w:ascii="Calibri" w:eastAsia="Times New Roman" w:hAnsi="Calibri"/>
-          <w:color w:val="000000"/>
-          <w:lang w:eastAsia="da-DK"/>
-        </w:rPr>
-      </w:pPr>
-      <w:proofErr w:type="spellStart"/>
-      <w:r>
-        <w:rPr>
-          <w:rFonts w:ascii="Calibri" w:eastAsia="Times New Roman" w:hAnsi="Calibri"/>
-          <w:color w:val="000000"/>
-          <w:lang w:eastAsia="da-DK"/>
-        </w:rPr>
-        <w:t>Mvh</w:t>
-      </w:r>
-      <w:proofErr w:type="spellEnd"/>
-      <w:r>
-        <w:rPr>
-          <w:rFonts w:ascii="Calibri" w:eastAsia="Times New Roman" w:hAnsi="Calibri"/>
-          <w:color w:val="000000"/>
-          <w:lang w:eastAsia="da-DK"/>
-        </w:rPr>
-        <w:t>. Ida Skovbjerg</w:t>
+        <w:t>Mvh. Ida Skovbjerg</w:t>
       </w:r>
     </w:p>
     <w:p>
@@ -3044,56 +2473,24 @@
           <w:shd w:val="clear" w:color="auto" w:fill="auto"/>
           <w:lang w:eastAsia="da-DK"/>
         </w:rPr>
-        <w:t xml:space="preserve">Status er, at jeg er i forhandlinger med et robotfirma om udvikling af en dedikeret robotarm til projektet. Vi er så langt at jeg er overbevidst om at det bliver deres løsning som kommer til at indgå i vores </w:t>
-      </w:r>
-      <w:proofErr w:type="spellStart"/>
-      <w:r>
-        <w:rPr>
-          <w:shd w:val="clear" w:color="auto" w:fill="auto"/>
-          <w:lang w:eastAsia="da-DK"/>
-        </w:rPr>
-        <w:t>setup</w:t>
-      </w:r>
-      <w:proofErr w:type="spellEnd"/>
-      <w:r>
-        <w:rPr>
-          <w:shd w:val="clear" w:color="auto" w:fill="auto"/>
-          <w:lang w:eastAsia="da-DK"/>
-        </w:rPr>
-        <w:t>.</w:t>
-      </w:r>
-    </w:p>
-    <w:p>
-      <w:pPr>
-        <w:rPr>
-          <w:sz w:val="23"/>
-          <w:szCs w:val="23"/>
-          <w:shd w:val="clear" w:color="auto" w:fill="auto"/>
-          <w:lang w:eastAsia="da-DK"/>
-        </w:rPr>
-      </w:pPr>
-      <w:r>
-        <w:rPr>
-          <w:shd w:val="clear" w:color="auto" w:fill="auto"/>
-          <w:lang w:eastAsia="da-DK"/>
-        </w:rPr>
-        <w:t xml:space="preserve">Herunder hvilken robot skal bruges til styringen af </w:t>
-      </w:r>
-      <w:proofErr w:type="spellStart"/>
-      <w:r>
-        <w:rPr>
-          <w:shd w:val="clear" w:color="auto" w:fill="auto"/>
-          <w:lang w:eastAsia="da-DK"/>
-        </w:rPr>
-        <w:t>proben</w:t>
-      </w:r>
-      <w:proofErr w:type="spellEnd"/>
-      <w:r>
-        <w:rPr>
-          <w:shd w:val="clear" w:color="auto" w:fill="auto"/>
-          <w:lang w:eastAsia="da-DK"/>
-        </w:rPr>
-        <w:t>?</w:t>
+        <w:t>Status er, at jeg er i forhandlinger med et robotfirma om udvikling af en dedikeret robotarm til projektet. Vi er så langt at jeg er overbevidst om at det bliver deres løsning som kommer til at indgå i vores setup.</w:t>
+      </w:r>
+    </w:p>
+    <w:p>
+      <w:pPr>
+        <w:rPr>
+          <w:sz w:val="23"/>
+          <w:szCs w:val="23"/>
+          <w:shd w:val="clear" w:color="auto" w:fill="auto"/>
+          <w:lang w:eastAsia="da-DK"/>
+        </w:rPr>
+      </w:pPr>
+      <w:r>
+        <w:rPr>
+          <w:shd w:val="clear" w:color="auto" w:fill="auto"/>
+          <w:lang w:eastAsia="da-DK"/>
+        </w:rPr>
+        <w:t>Herunder hvilken robot skal bruges til styringen af proben?</w:t>
       </w:r>
     </w:p>
     <w:p>
@@ -3145,56 +2542,24 @@
           <w:shd w:val="clear" w:color="auto" w:fill="auto"/>
           <w:lang w:eastAsia="da-DK"/>
         </w:rPr>
-        <w:t xml:space="preserve">- Blue Ocean </w:t>
-      </w:r>
-      <w:proofErr w:type="spellStart"/>
-      <w:r>
-        <w:rPr>
-          <w:shd w:val="clear" w:color="auto" w:fill="auto"/>
-          <w:lang w:eastAsia="da-DK"/>
-        </w:rPr>
-        <w:t>Robotic</w:t>
-      </w:r>
-      <w:proofErr w:type="spellEnd"/>
-      <w:r>
-        <w:rPr>
-          <w:shd w:val="clear" w:color="auto" w:fill="auto"/>
-          <w:lang w:eastAsia="da-DK"/>
-        </w:rPr>
-        <w:t xml:space="preserve"> om udvikling af robot</w:t>
-      </w:r>
-    </w:p>
-    <w:p>
-      <w:pPr>
-        <w:rPr>
-          <w:sz w:val="23"/>
-          <w:szCs w:val="23"/>
-          <w:shd w:val="clear" w:color="auto" w:fill="auto"/>
-          <w:lang w:eastAsia="da-DK"/>
-        </w:rPr>
-      </w:pPr>
-      <w:r>
-        <w:rPr>
-          <w:shd w:val="clear" w:color="auto" w:fill="auto"/>
-          <w:lang w:eastAsia="da-DK"/>
-        </w:rPr>
-        <w:t xml:space="preserve">- </w:t>
-      </w:r>
-      <w:proofErr w:type="spellStart"/>
-      <w:r>
-        <w:rPr>
-          <w:shd w:val="clear" w:color="auto" w:fill="auto"/>
-          <w:lang w:eastAsia="da-DK"/>
-        </w:rPr>
-        <w:t>MedicQA</w:t>
-      </w:r>
-      <w:proofErr w:type="spellEnd"/>
-      <w:r>
-        <w:rPr>
-          <w:shd w:val="clear" w:color="auto" w:fill="auto"/>
-          <w:lang w:eastAsia="da-DK"/>
-        </w:rPr>
-        <w:t xml:space="preserve"> bidrager til medicinsk godkendelse</w:t>
+        <w:t>- Blue Ocean Robotic om udvikling af robot</w:t>
+      </w:r>
+    </w:p>
+    <w:p>
+      <w:pPr>
+        <w:rPr>
+          <w:sz w:val="23"/>
+          <w:szCs w:val="23"/>
+          <w:shd w:val="clear" w:color="auto" w:fill="auto"/>
+          <w:lang w:eastAsia="da-DK"/>
+        </w:rPr>
+      </w:pPr>
+      <w:r>
+        <w:rPr>
+          <w:shd w:val="clear" w:color="auto" w:fill="auto"/>
+          <w:lang w:eastAsia="da-DK"/>
+        </w:rPr>
+        <w:t>- MedicQA bidrager til medicinsk godkendelse</w:t>
       </w:r>
     </w:p>
     <w:p>
@@ -3245,39 +2610,7 @@
           <w:shd w:val="clear" w:color="auto" w:fill="auto"/>
           <w:lang w:eastAsia="da-DK"/>
         </w:rPr>
-        <w:t xml:space="preserve">Det gør </w:t>
-      </w:r>
-      <w:proofErr w:type="spellStart"/>
-      <w:r>
-        <w:rPr>
-          <w:shd w:val="clear" w:color="auto" w:fill="auto"/>
-          <w:lang w:eastAsia="da-DK"/>
-        </w:rPr>
-        <w:t>devinsense</w:t>
-      </w:r>
-      <w:proofErr w:type="spellEnd"/>
-      <w:r>
-        <w:rPr>
-          <w:shd w:val="clear" w:color="auto" w:fill="auto"/>
-          <w:lang w:eastAsia="da-DK"/>
-        </w:rPr>
-        <w:t xml:space="preserve"> og joysticket er et </w:t>
-      </w:r>
-      <w:proofErr w:type="spellStart"/>
-      <w:r>
-        <w:rPr>
-          <w:shd w:val="clear" w:color="auto" w:fill="auto"/>
-          <w:lang w:eastAsia="da-DK"/>
-        </w:rPr>
-        <w:t>geomagic</w:t>
-      </w:r>
-      <w:proofErr w:type="spellEnd"/>
-      <w:r>
-        <w:rPr>
-          <w:shd w:val="clear" w:color="auto" w:fill="auto"/>
-          <w:lang w:eastAsia="da-DK"/>
-        </w:rPr>
-        <w:t xml:space="preserve"> touch</w:t>
+        <w:t>Det gør devinsense og joysticket er et geomagic touch</w:t>
       </w:r>
     </w:p>
     <w:p>
@@ -3332,72 +2665,24 @@
           <w:shd w:val="clear" w:color="auto" w:fill="auto"/>
           <w:lang w:eastAsia="da-DK"/>
         </w:rPr>
-        <w:t xml:space="preserve">Hvad kommer produktet til at indeholde af software og hardware? Er det en pakkeløsning, som skal erstatte det nuværende system, eller skal robotarmen implementeres i det fungerende system, som en </w:t>
-      </w:r>
-      <w:proofErr w:type="spellStart"/>
-      <w:r>
-        <w:rPr>
-          <w:shd w:val="clear" w:color="auto" w:fill="auto"/>
-          <w:lang w:eastAsia="da-DK"/>
-        </w:rPr>
-        <w:t>add-on</w:t>
-      </w:r>
-      <w:proofErr w:type="spellEnd"/>
-      <w:r>
-        <w:rPr>
-          <w:shd w:val="clear" w:color="auto" w:fill="auto"/>
-          <w:lang w:eastAsia="da-DK"/>
-        </w:rPr>
-        <w:t xml:space="preserve"> løsning? </w:t>
-      </w:r>
-    </w:p>
-    <w:p>
-      <w:pPr>
-        <w:rPr>
-          <w:sz w:val="23"/>
-          <w:szCs w:val="23"/>
-          <w:shd w:val="clear" w:color="auto" w:fill="auto"/>
-          <w:lang w:eastAsia="da-DK"/>
-        </w:rPr>
-      </w:pPr>
-      <w:r>
-        <w:rPr>
-          <w:shd w:val="clear" w:color="auto" w:fill="auto"/>
-          <w:lang w:eastAsia="da-DK"/>
-        </w:rPr>
-        <w:t xml:space="preserve">Løsning bliver en slags </w:t>
-      </w:r>
-      <w:proofErr w:type="spellStart"/>
-      <w:r>
-        <w:rPr>
-          <w:shd w:val="clear" w:color="auto" w:fill="auto"/>
-          <w:lang w:eastAsia="da-DK"/>
-        </w:rPr>
-        <w:t>add-on</w:t>
-      </w:r>
-      <w:proofErr w:type="spellEnd"/>
-      <w:r>
-        <w:rPr>
-          <w:shd w:val="clear" w:color="auto" w:fill="auto"/>
-          <w:lang w:eastAsia="da-DK"/>
-        </w:rPr>
-        <w:t xml:space="preserve"> da det vil kunne bruge deres </w:t>
-      </w:r>
-      <w:proofErr w:type="spellStart"/>
-      <w:r>
-        <w:rPr>
-          <w:shd w:val="clear" w:color="auto" w:fill="auto"/>
-          <w:lang w:eastAsia="da-DK"/>
-        </w:rPr>
-        <w:t>eksterende</w:t>
-      </w:r>
-      <w:proofErr w:type="spellEnd"/>
-      <w:r>
-        <w:rPr>
-          <w:shd w:val="clear" w:color="auto" w:fill="auto"/>
-          <w:lang w:eastAsia="da-DK"/>
-        </w:rPr>
-        <w:t xml:space="preserve"> ultralydsscanner.</w:t>
+        <w:t>Hvad kommer produktet til at indeholde af software og hardware? Er det en pakkeløsning, som skal erstatte det nuværende system, eller skal robotarmen implementeres i det fungerende system, som en add-on løsning? </w:t>
+      </w:r>
+    </w:p>
+    <w:p>
+      <w:pPr>
+        <w:rPr>
+          <w:sz w:val="23"/>
+          <w:szCs w:val="23"/>
+          <w:shd w:val="clear" w:color="auto" w:fill="auto"/>
+          <w:lang w:eastAsia="da-DK"/>
+        </w:rPr>
+      </w:pPr>
+      <w:r>
+        <w:rPr>
+          <w:shd w:val="clear" w:color="auto" w:fill="auto"/>
+          <w:lang w:eastAsia="da-DK"/>
+        </w:rPr>
+        <w:t>Løsning bliver en slags add-on da det vil kunne bruge deres eksterende ultralydsscanner.</w:t>
       </w:r>
     </w:p>
     <w:p>
@@ -3431,23 +2716,7 @@
           <w:shd w:val="clear" w:color="auto" w:fill="auto"/>
           <w:lang w:eastAsia="da-DK"/>
         </w:rPr>
-        <w:t xml:space="preserve">Robot </w:t>
-      </w:r>
-      <w:proofErr w:type="spellStart"/>
-      <w:r>
-        <w:rPr>
-          <w:shd w:val="clear" w:color="auto" w:fill="auto"/>
-          <w:lang w:eastAsia="da-DK"/>
-        </w:rPr>
-        <w:t>incl</w:t>
-      </w:r>
-      <w:proofErr w:type="spellEnd"/>
-      <w:r>
-        <w:rPr>
-          <w:shd w:val="clear" w:color="auto" w:fill="auto"/>
-          <w:lang w:eastAsia="da-DK"/>
-        </w:rPr>
-        <w:t>. software til styring af den</w:t>
+        <w:t>Robot incl. software til styring af den</w:t>
       </w:r>
     </w:p>
     <w:p>
@@ -3527,7 +2796,6 @@
           <w:lang w:eastAsia="da-DK"/>
         </w:rPr>
       </w:pPr>
-      <w:proofErr w:type="gramStart"/>
       <w:r>
         <w:rPr>
           <w:shd w:val="clear" w:color="auto" w:fill="auto"/>
@@ -3535,7 +2803,6 @@
         </w:rPr>
         <w:t>kameraer</w:t>
       </w:r>
-      <w:proofErr w:type="gramEnd"/>
     </w:p>
     <w:p>
       <w:pPr>
@@ -3631,33 +2898,23 @@
           <w:lang w:eastAsia="da-DK"/>
         </w:rPr>
       </w:pPr>
-      <w:proofErr w:type="gramStart"/>
-      <w:r>
-        <w:rPr>
-          <w:shd w:val="clear" w:color="auto" w:fill="auto"/>
-          <w:lang w:eastAsia="da-DK"/>
-        </w:rPr>
-        <w:t>god</w:t>
-      </w:r>
-      <w:proofErr w:type="gramEnd"/>
-      <w:r>
-        <w:rPr>
-          <w:shd w:val="clear" w:color="auto" w:fill="auto"/>
-          <w:lang w:eastAsia="da-DK"/>
-        </w:rPr>
-        <w:t xml:space="preserve"> weekend </w:t>
-      </w:r>
-    </w:p>
-    <w:p>
-      <w:pPr>
-        <w:rPr>
-          <w:sz w:val="23"/>
-          <w:szCs w:val="23"/>
-          <w:shd w:val="clear" w:color="auto" w:fill="auto"/>
-          <w:lang w:eastAsia="da-DK"/>
-        </w:rPr>
-      </w:pPr>
-      <w:proofErr w:type="spellStart"/>
+      <w:r>
+        <w:rPr>
+          <w:shd w:val="clear" w:color="auto" w:fill="auto"/>
+          <w:lang w:eastAsia="da-DK"/>
+        </w:rPr>
+        <w:t>god weekend </w:t>
+      </w:r>
+    </w:p>
+    <w:p>
+      <w:pPr>
+        <w:rPr>
+          <w:sz w:val="23"/>
+          <w:szCs w:val="23"/>
+          <w:shd w:val="clear" w:color="auto" w:fill="auto"/>
+          <w:lang w:eastAsia="da-DK"/>
+        </w:rPr>
+      </w:pPr>
       <w:r>
         <w:rPr>
           <w:shd w:val="clear" w:color="auto" w:fill="auto"/>
@@ -3665,7 +2922,6 @@
         </w:rPr>
         <w:t>Mvh</w:t>
       </w:r>
-      <w:proofErr w:type="spellEnd"/>
     </w:p>
     <w:p>
       <w:pPr>
@@ -3896,7 +3152,6 @@
           <w:lang w:eastAsia="da-DK"/>
         </w:rPr>
       </w:pPr>
-      <w:proofErr w:type="spellStart"/>
       <w:r>
         <w:rPr>
           <w:rFonts w:ascii="Calibri" w:eastAsia="Times New Roman" w:hAnsi="Calibri" w:cs="Times New Roman"/>
@@ -3904,17 +3159,7 @@
           <w:shd w:val="clear" w:color="auto" w:fill="auto"/>
           <w:lang w:eastAsia="da-DK"/>
         </w:rPr>
-        <w:t>Mvh</w:t>
-      </w:r>
-      <w:proofErr w:type="spellEnd"/>
-      <w:r>
-        <w:rPr>
-          <w:rFonts w:ascii="Calibri" w:eastAsia="Times New Roman" w:hAnsi="Calibri" w:cs="Times New Roman"/>
-          <w:color w:val="000000"/>
-          <w:shd w:val="clear" w:color="auto" w:fill="auto"/>
-          <w:lang w:eastAsia="da-DK"/>
-        </w:rPr>
-        <w:t>.</w:t>
+        <w:t>Mvh.</w:t>
       </w:r>
     </w:p>
     <w:p>
@@ -4012,33 +3257,16 @@
           <w:shd w:val="clear" w:color="auto" w:fill="auto"/>
           <w:lang w:eastAsia="da-DK"/>
         </w:rPr>
-        <w:t xml:space="preserve">Så vil d. 28.4 kl 12.00 passe mig bedst - hvor mødes vi? Katrinebjerg eller </w:t>
-      </w:r>
-      <w:proofErr w:type="spellStart"/>
-      <w:r>
-        <w:rPr>
-          <w:shd w:val="clear" w:color="auto" w:fill="auto"/>
-          <w:lang w:eastAsia="da-DK"/>
-        </w:rPr>
-        <w:t>Navitas</w:t>
-      </w:r>
-      <w:proofErr w:type="spellEnd"/>
-      <w:r>
-        <w:rPr>
-          <w:shd w:val="clear" w:color="auto" w:fill="auto"/>
-          <w:lang w:eastAsia="da-DK"/>
-        </w:rPr>
-        <w:t>?</w:t>
-      </w:r>
-    </w:p>
-    <w:p>
-      <w:pPr>
-        <w:rPr>
-          <w:shd w:val="clear" w:color="auto" w:fill="auto"/>
-          <w:lang w:eastAsia="da-DK"/>
-        </w:rPr>
-      </w:pPr>
-      <w:proofErr w:type="spellStart"/>
+        <w:t>Så vil d. 28.4 kl 12.00 passe mig bedst - hvor mødes vi? Katrinebjerg eller Navitas?</w:t>
+      </w:r>
+    </w:p>
+    <w:p>
+      <w:pPr>
+        <w:rPr>
+          <w:shd w:val="clear" w:color="auto" w:fill="auto"/>
+          <w:lang w:eastAsia="da-DK"/>
+        </w:rPr>
+      </w:pPr>
       <w:r>
         <w:rPr>
           <w:shd w:val="clear" w:color="auto" w:fill="auto"/>
@@ -4046,7 +3274,6 @@
         </w:rPr>
         <w:t>Mvh</w:t>
       </w:r>
-      <w:proofErr w:type="spellEnd"/>
     </w:p>
     <w:p>
       <w:pPr>
@@ -4167,69 +3394,38 @@
           <w:shd w:val="clear" w:color="auto" w:fill="auto"/>
           <w:lang w:eastAsia="da-DK"/>
         </w:rPr>
-        <w:t xml:space="preserve">Så hvad siger du til kl. 10:30 nede på </w:t>
-      </w:r>
-      <w:proofErr w:type="spellStart"/>
-      <w:r>
+        <w:t>Så hvad siger du til kl. 10:30 nede på Navitas?</w:t>
+      </w:r>
+    </w:p>
+    <w:p>
+      <w:pPr>
+        <w:spacing w:after="0" w:line="240" w:lineRule="auto"/>
         <w:rPr>
           <w:rFonts w:ascii="Calibri" w:eastAsia="Times New Roman" w:hAnsi="Calibri" w:cs="Times New Roman"/>
           <w:color w:val="000000"/>
           <w:shd w:val="clear" w:color="auto" w:fill="auto"/>
           <w:lang w:eastAsia="da-DK"/>
         </w:rPr>
-        <w:t>Navitas</w:t>
-      </w:r>
-      <w:proofErr w:type="spellEnd"/>
-      <w:r>
+      </w:pPr>
+    </w:p>
+    <w:p>
+      <w:pPr>
+        <w:spacing w:after="0" w:line="240" w:lineRule="auto"/>
         <w:rPr>
           <w:rFonts w:ascii="Calibri" w:eastAsia="Times New Roman" w:hAnsi="Calibri" w:cs="Times New Roman"/>
           <w:color w:val="000000"/>
           <w:shd w:val="clear" w:color="auto" w:fill="auto"/>
           <w:lang w:eastAsia="da-DK"/>
         </w:rPr>
-        <w:t>?</w:t>
-      </w:r>
-    </w:p>
-    <w:p>
-      <w:pPr>
-        <w:spacing w:after="0" w:line="240" w:lineRule="auto"/>
+      </w:pPr>
+      <w:r>
         <w:rPr>
           <w:rFonts w:ascii="Calibri" w:eastAsia="Times New Roman" w:hAnsi="Calibri" w:cs="Times New Roman"/>
           <w:color w:val="000000"/>
           <w:shd w:val="clear" w:color="auto" w:fill="auto"/>
           <w:lang w:eastAsia="da-DK"/>
         </w:rPr>
-      </w:pPr>
-    </w:p>
-    <w:p>
-      <w:pPr>
-        <w:spacing w:after="0" w:line="240" w:lineRule="auto"/>
-        <w:rPr>
-          <w:rFonts w:ascii="Calibri" w:eastAsia="Times New Roman" w:hAnsi="Calibri" w:cs="Times New Roman"/>
-          <w:color w:val="000000"/>
-          <w:shd w:val="clear" w:color="auto" w:fill="auto"/>
-          <w:lang w:eastAsia="da-DK"/>
-        </w:rPr>
-      </w:pPr>
-      <w:proofErr w:type="spellStart"/>
-      <w:r>
-        <w:rPr>
-          <w:rFonts w:ascii="Calibri" w:eastAsia="Times New Roman" w:hAnsi="Calibri" w:cs="Times New Roman"/>
-          <w:color w:val="000000"/>
-          <w:shd w:val="clear" w:color="auto" w:fill="auto"/>
-          <w:lang w:eastAsia="da-DK"/>
-        </w:rPr>
-        <w:t>Mvh</w:t>
-      </w:r>
-      <w:proofErr w:type="spellEnd"/>
-      <w:r>
-        <w:rPr>
-          <w:rFonts w:ascii="Calibri" w:eastAsia="Times New Roman" w:hAnsi="Calibri" w:cs="Times New Roman"/>
-          <w:color w:val="000000"/>
-          <w:shd w:val="clear" w:color="auto" w:fill="auto"/>
-          <w:lang w:eastAsia="da-DK"/>
-        </w:rPr>
-        <w:t>. </w:t>
+        <w:t>Mvh. </w:t>
       </w:r>
     </w:p>
     <w:p>
@@ -4318,51 +3514,7 @@
           <w:szCs w:val="23"/>
           <w:lang w:eastAsia="da-DK"/>
         </w:rPr>
-        <w:t xml:space="preserve">Okay havde ikke lige set der stod inden 12. Det er fint med kl 10.30 på </w:t>
-      </w:r>
-      <w:proofErr w:type="spellStart"/>
-      <w:r>
-        <w:rPr>
-          <w:rFonts w:ascii="Segoe UI" w:eastAsia="Times New Roman" w:hAnsi="Segoe UI"/>
-          <w:color w:val="212121"/>
-          <w:sz w:val="23"/>
-          <w:szCs w:val="23"/>
-          <w:lang w:eastAsia="da-DK"/>
-        </w:rPr>
-        <w:t>Navitas</w:t>
-      </w:r>
-      <w:proofErr w:type="spellEnd"/>
-      <w:r>
-        <w:rPr>
-          <w:rFonts w:ascii="Segoe UI" w:eastAsia="Times New Roman" w:hAnsi="Segoe UI"/>
-          <w:color w:val="212121"/>
-          <w:sz w:val="23"/>
-          <w:szCs w:val="23"/>
-          <w:lang w:eastAsia="da-DK"/>
-        </w:rPr>
-        <w:t xml:space="preserve">. Vi kan mødes på 5. sal ved glas-elevatoren. </w:t>
-      </w:r>
-      <w:proofErr w:type="gramStart"/>
-      <w:r>
-        <w:rPr>
-          <w:rFonts w:ascii="Segoe UI" w:eastAsia="Times New Roman" w:hAnsi="Segoe UI"/>
-          <w:color w:val="212121"/>
-          <w:sz w:val="23"/>
-          <w:szCs w:val="23"/>
-          <w:lang w:eastAsia="da-DK"/>
-        </w:rPr>
-        <w:t>jeg</w:t>
-      </w:r>
-      <w:proofErr w:type="gramEnd"/>
-      <w:r>
-        <w:rPr>
-          <w:rFonts w:ascii="Segoe UI" w:eastAsia="Times New Roman" w:hAnsi="Segoe UI"/>
-          <w:color w:val="212121"/>
-          <w:sz w:val="23"/>
-          <w:szCs w:val="23"/>
-          <w:lang w:eastAsia="da-DK"/>
-        </w:rPr>
-        <w:t xml:space="preserve"> booker et møde lokale til os. </w:t>
+        <w:t>Okay havde ikke lige set der stod inden 12. Det er fint med kl 10.30 på Navitas. Vi kan mødes på 5. sal ved glas-elevatoren. jeg booker et møde lokale til os. </w:t>
       </w:r>
     </w:p>
     <w:p>
@@ -4513,7 +3665,6 @@
           <w:lang w:eastAsia="da-DK"/>
         </w:rPr>
       </w:pPr>
-      <w:proofErr w:type="spellStart"/>
       <w:r>
         <w:rPr>
           <w:rFonts w:ascii="Calibri" w:eastAsia="Times New Roman" w:hAnsi="Calibri" w:cs="Times New Roman"/>
@@ -4521,17 +3672,7 @@
           <w:shd w:val="clear" w:color="auto" w:fill="auto"/>
           <w:lang w:eastAsia="da-DK"/>
         </w:rPr>
-        <w:t>Mvh</w:t>
-      </w:r>
-      <w:proofErr w:type="spellEnd"/>
-      <w:r>
-        <w:rPr>
-          <w:rFonts w:ascii="Calibri" w:eastAsia="Times New Roman" w:hAnsi="Calibri" w:cs="Times New Roman"/>
-          <w:color w:val="000000"/>
-          <w:shd w:val="clear" w:color="auto" w:fill="auto"/>
-          <w:lang w:eastAsia="da-DK"/>
-        </w:rPr>
-        <w:t>.</w:t>
+        <w:t>Mvh.</w:t>
       </w:r>
     </w:p>
     <w:p>
@@ -4869,6 +4010,316 @@
           <w:lang w:eastAsia="da-DK"/>
         </w:rPr>
         <w:t>Med UR3</w:t>
+      </w:r>
+    </w:p>
+    <w:p/>
+    <w:p>
+      <w:pPr>
+        <w:pStyle w:val="Overskrift1"/>
+      </w:pPr>
+      <w:r>
+        <w:t xml:space="preserve">Sendt til Søren Pallesen </w:t>
+      </w:r>
+      <w:r>
+        <w:rPr>
+          <w:rFonts w:ascii="Segoe UI Semilight" w:hAnsi="Segoe UI Semilight" w:cs="Segoe UI Semilight"/>
+          <w:color w:val="666666"/>
+          <w:sz w:val="18"/>
+          <w:szCs w:val="18"/>
+        </w:rPr>
+        <w:t>17-05</w:t>
+      </w:r>
+      <w:r>
+        <w:rPr>
+          <w:rFonts w:ascii="Segoe UI Semilight" w:hAnsi="Segoe UI Semilight" w:cs="Segoe UI Semilight"/>
+          <w:color w:val="666666"/>
+          <w:sz w:val="18"/>
+          <w:szCs w:val="18"/>
+        </w:rPr>
+        <w:t>-2016</w:t>
+      </w:r>
+    </w:p>
+    <w:p>
+      <w:pPr>
+        <w:pStyle w:val="Overskrift2"/>
+        <w:rPr>
+          <w:rFonts w:eastAsia="Times New Roman"/>
+          <w:lang w:eastAsia="da-DK"/>
+        </w:rPr>
+      </w:pPr>
+      <w:r>
+        <w:rPr>
+          <w:rFonts w:eastAsia="Times New Roman"/>
+          <w:lang w:eastAsia="da-DK"/>
+        </w:rPr>
+        <w:t xml:space="preserve">Vedlagte filer: </w:t>
+      </w:r>
+    </w:p>
+    <w:p>
+      <w:pPr>
+        <w:pStyle w:val="Overskrift2"/>
+      </w:pPr>
+      <w:r>
+        <w:rPr>
+          <w:lang w:eastAsia="da-DK"/>
+        </w:rPr>
+        <w:t xml:space="preserve">Til mail: </w:t>
+      </w:r>
+      <w:r>
+        <w:t>sorenpallesen@hotmail.com</w:t>
+      </w:r>
+    </w:p>
+    <w:p>
+      <w:pPr>
+        <w:pStyle w:val="NormalWeb"/>
+        <w:spacing w:before="0" w:beforeAutospacing="0" w:after="0" w:afterAutospacing="0"/>
+        <w:rPr>
+          <w:rFonts w:ascii="Calibri" w:hAnsi="Calibri"/>
+          <w:color w:val="000000"/>
+        </w:rPr>
+      </w:pPr>
+      <w:r>
+        <w:rPr>
+          <w:rFonts w:ascii="Calibri" w:hAnsi="Calibri"/>
+          <w:color w:val="000000"/>
+        </w:rPr>
+        <w:t>Hej Søren</w:t>
+      </w:r>
+      <w:r>
+        <w:rPr>
+          <w:rStyle w:val="apple-converted-space"/>
+          <w:rFonts w:ascii="Calibri" w:eastAsiaTheme="majorEastAsia" w:hAnsi="Calibri"/>
+          <w:color w:val="000000"/>
+        </w:rPr>
+        <w:t> </w:t>
+      </w:r>
+    </w:p>
+    <w:p>
+      <w:pPr>
+        <w:pStyle w:val="NormalWeb"/>
+        <w:spacing w:before="0" w:beforeAutospacing="0" w:after="0" w:afterAutospacing="0"/>
+        <w:rPr>
+          <w:rFonts w:ascii="Calibri" w:hAnsi="Calibri"/>
+          <w:color w:val="000000"/>
+        </w:rPr>
+      </w:pPr>
+    </w:p>
+    <w:p>
+      <w:pPr>
+        <w:pStyle w:val="NormalWeb"/>
+        <w:spacing w:before="0" w:beforeAutospacing="0" w:after="0" w:afterAutospacing="0"/>
+        <w:rPr>
+          <w:rFonts w:ascii="Calibri" w:hAnsi="Calibri"/>
+          <w:color w:val="000000"/>
+        </w:rPr>
+      </w:pPr>
+      <w:r>
+        <w:rPr>
+          <w:rFonts w:ascii="Calibri" w:hAnsi="Calibri"/>
+          <w:color w:val="000000"/>
+        </w:rPr>
+        <w:t>Lige et spørgsmål angående teknologi-delen.</w:t>
+      </w:r>
+      <w:r>
+        <w:rPr>
+          <w:rStyle w:val="apple-converted-space"/>
+          <w:rFonts w:ascii="Calibri" w:eastAsiaTheme="majorEastAsia" w:hAnsi="Calibri"/>
+          <w:color w:val="000000"/>
+        </w:rPr>
+        <w:t> </w:t>
+      </w:r>
+      <w:r>
+        <w:rPr>
+          <w:rFonts w:ascii="Calibri" w:hAnsi="Calibri"/>
+          <w:color w:val="000000"/>
+        </w:rPr>
+        <w:br/>
+      </w:r>
+      <w:r>
+        <w:rPr>
+          <w:rFonts w:ascii="Calibri" w:hAnsi="Calibri"/>
+          <w:color w:val="000000"/>
+        </w:rPr>
+        <w:br/>
+        <w:t>Når sonografen trykker med dummy-proben, bliver trykket overført til ultralydsproben. Er det rigtigt forstået?</w:t>
+      </w:r>
+      <w:r>
+        <w:rPr>
+          <w:rStyle w:val="apple-converted-space"/>
+          <w:rFonts w:ascii="Calibri" w:eastAsiaTheme="majorEastAsia" w:hAnsi="Calibri"/>
+          <w:color w:val="000000"/>
+        </w:rPr>
+        <w:t> </w:t>
+      </w:r>
+    </w:p>
+    <w:p>
+      <w:pPr>
+        <w:pStyle w:val="NormalWeb"/>
+        <w:spacing w:before="0" w:beforeAutospacing="0" w:after="0" w:afterAutospacing="0"/>
+        <w:rPr>
+          <w:rFonts w:ascii="Calibri" w:hAnsi="Calibri"/>
+          <w:color w:val="000000"/>
+        </w:rPr>
+      </w:pPr>
+      <w:r>
+        <w:rPr>
+          <w:rFonts w:ascii="Calibri" w:hAnsi="Calibri"/>
+          <w:color w:val="000000"/>
+        </w:rPr>
+        <w:lastRenderedPageBreak/>
+        <w:t>Altså føles det fra sonografens side ligesom, hvis denne sad med den rigtige ultralydsprobe og trykkede direkte på patienten? Sådan at dummy-proben giver et feedback til sonografen via en modstand i dummy-propen/joysticket?</w:t>
+      </w:r>
+    </w:p>
+    <w:p>
+      <w:pPr>
+        <w:pStyle w:val="NormalWeb"/>
+        <w:spacing w:before="0" w:beforeAutospacing="0" w:after="0" w:afterAutospacing="0"/>
+        <w:rPr>
+          <w:rFonts w:ascii="Calibri" w:hAnsi="Calibri"/>
+          <w:color w:val="000000"/>
+        </w:rPr>
+      </w:pPr>
+      <w:r>
+        <w:rPr>
+          <w:rFonts w:ascii="Calibri" w:hAnsi="Calibri"/>
+          <w:color w:val="000000"/>
+        </w:rPr>
+        <w:t>Håber det giver mening.</w:t>
+      </w:r>
+      <w:r>
+        <w:rPr>
+          <w:rStyle w:val="apple-converted-space"/>
+          <w:rFonts w:ascii="Calibri" w:eastAsiaTheme="majorEastAsia" w:hAnsi="Calibri"/>
+          <w:color w:val="000000"/>
+        </w:rPr>
+        <w:t> </w:t>
+      </w:r>
+    </w:p>
+    <w:p>
+      <w:pPr>
+        <w:pStyle w:val="NormalWeb"/>
+        <w:spacing w:before="0" w:beforeAutospacing="0" w:after="0" w:afterAutospacing="0"/>
+        <w:rPr>
+          <w:rFonts w:ascii="Calibri" w:hAnsi="Calibri"/>
+          <w:color w:val="000000"/>
+        </w:rPr>
+      </w:pPr>
+    </w:p>
+    <w:p>
+      <w:pPr>
+        <w:pStyle w:val="NormalWeb"/>
+        <w:spacing w:before="0" w:beforeAutospacing="0" w:after="0" w:afterAutospacing="0"/>
+        <w:rPr>
+          <w:rFonts w:ascii="Calibri" w:hAnsi="Calibri"/>
+          <w:color w:val="000000"/>
+        </w:rPr>
+      </w:pPr>
+      <w:r>
+        <w:rPr>
+          <w:rFonts w:ascii="Calibri" w:hAnsi="Calibri"/>
+          <w:color w:val="000000"/>
+        </w:rPr>
+        <w:t>Venlig hilsen</w:t>
+      </w:r>
+      <w:r>
+        <w:rPr>
+          <w:rStyle w:val="apple-converted-space"/>
+          <w:rFonts w:ascii="Calibri" w:eastAsiaTheme="majorEastAsia" w:hAnsi="Calibri"/>
+          <w:color w:val="000000"/>
+        </w:rPr>
+        <w:t> </w:t>
+      </w:r>
+      <w:r>
+        <w:rPr>
+          <w:rFonts w:ascii="Calibri" w:hAnsi="Calibri"/>
+          <w:color w:val="000000"/>
+        </w:rPr>
+        <w:br/>
+        <w:t>Ditte Callesen</w:t>
+      </w:r>
+      <w:r>
+        <w:rPr>
+          <w:rStyle w:val="apple-converted-space"/>
+          <w:rFonts w:ascii="Calibri" w:eastAsiaTheme="majorEastAsia" w:hAnsi="Calibri"/>
+          <w:color w:val="000000"/>
+        </w:rPr>
+        <w:t> </w:t>
+      </w:r>
+      <w:r>
+        <w:rPr>
+          <w:rFonts w:ascii="Calibri" w:hAnsi="Calibri"/>
+          <w:color w:val="000000"/>
+        </w:rPr>
+        <w:br/>
+        <w:t>Ultralyds Robotarm</w:t>
+      </w:r>
+    </w:p>
+    <w:p/>
+    <w:p>
+      <w:pPr>
+        <w:pStyle w:val="Overskrift1"/>
+      </w:pPr>
+      <w:r>
+        <w:t xml:space="preserve">Modtaget fra Søren Pallesen </w:t>
+      </w:r>
+      <w:r>
+        <w:rPr>
+          <w:rFonts w:ascii="Segoe UI Semilight" w:hAnsi="Segoe UI Semilight" w:cs="Segoe UI Semilight"/>
+          <w:color w:val="666666"/>
+          <w:sz w:val="18"/>
+          <w:szCs w:val="18"/>
+        </w:rPr>
+        <w:t>17</w:t>
+      </w:r>
+      <w:bookmarkStart w:id="0" w:name="_GoBack"/>
+      <w:bookmarkEnd w:id="0"/>
+      <w:r>
+        <w:rPr>
+          <w:rFonts w:ascii="Segoe UI Semilight" w:hAnsi="Segoe UI Semilight" w:cs="Segoe UI Semilight"/>
+          <w:color w:val="666666"/>
+          <w:sz w:val="18"/>
+          <w:szCs w:val="18"/>
+        </w:rPr>
+        <w:t>-05</w:t>
+      </w:r>
+      <w:r>
+        <w:rPr>
+          <w:rFonts w:ascii="Segoe UI Semilight" w:hAnsi="Segoe UI Semilight" w:cs="Segoe UI Semilight"/>
+          <w:color w:val="666666"/>
+          <w:sz w:val="18"/>
+          <w:szCs w:val="18"/>
+        </w:rPr>
+        <w:t>-2016</w:t>
+      </w:r>
+    </w:p>
+    <w:p>
+      <w:pPr>
+        <w:pStyle w:val="Overskrift2"/>
+        <w:rPr>
+          <w:rFonts w:eastAsia="Times New Roman"/>
+          <w:lang w:eastAsia="da-DK"/>
+        </w:rPr>
+      </w:pPr>
+      <w:r>
+        <w:rPr>
+          <w:rFonts w:eastAsia="Times New Roman"/>
+          <w:lang w:eastAsia="da-DK"/>
+        </w:rPr>
+        <w:t xml:space="preserve">Vedlagte filer: </w:t>
+      </w:r>
+    </w:p>
+    <w:p>
+      <w:pPr>
+        <w:pStyle w:val="Overskrift2"/>
+      </w:pPr>
+      <w:r>
+        <w:rPr>
+          <w:lang w:eastAsia="da-DK"/>
+        </w:rPr>
+        <w:t xml:space="preserve">Fra mail: </w:t>
+      </w:r>
+      <w:r>
+        <w:t>sorenpallesen@hotmail.com</w:t>
       </w:r>
     </w:p>
     <w:p/>
@@ -5430,6 +4881,22 @@
       <w:u w:val="single"/>
     </w:rPr>
   </w:style>
+  <w:style w:type="paragraph" w:styleId="NormalWeb">
+    <w:name w:val="Normal (Web)"/>
+    <w:basedOn w:val="Normal"/>
+    <w:uiPriority w:val="99"/>
+    <w:semiHidden/>
+    <w:unhideWhenUsed/>
+    <w:rsid w:val="00943DED"/>
+    <w:pPr>
+      <w:spacing w:before="100" w:beforeAutospacing="1" w:after="100" w:afterAutospacing="1" w:line="240" w:lineRule="auto"/>
+    </w:pPr>
+    <w:rPr>
+      <w:rFonts w:ascii="Times New Roman" w:eastAsia="Times New Roman" w:hAnsi="Times New Roman" w:cs="Times New Roman"/>
+      <w:shd w:val="clear" w:color="auto" w:fill="auto"/>
+      <w:lang w:eastAsia="da-DK"/>
+    </w:rPr>
+  </w:style>
 </w:styles>
 </file>
 

</xml_diff>